<commit_message>
real estate nod emodule created
</commit_message>
<xml_diff>
--- a/Drupal notes.docx
+++ b/Drupal notes.docx
@@ -998,6 +998,249 @@
         <w:pStyle w:val="ListParagraph"/>
         <w:ind w:left="1080"/>
       </w:pPr>
+    </w:p>
+    <w:p>
+      <w:pPr>
+        <w:pStyle w:val="ListParagraph"/>
+        <w:numPr>
+          <w:ilvl w:val="1"/>
+          <w:numId w:val="1"/>
+        </w:numPr>
+      </w:pPr>
+      <w:r>
+        <w:t xml:space="preserve">Add </w:t>
+      </w:r>
+      <w:proofErr w:type="spellStart"/>
+      <w:r>
+        <w:t>javascripts</w:t>
+      </w:r>
+      <w:proofErr w:type="spellEnd"/>
+      <w:r>
+        <w:t xml:space="preserve"> through behaviours</w:t>
+      </w:r>
+    </w:p>
+    <w:p>
+      <w:pPr>
+        <w:pStyle w:val="ListParagraph"/>
+        <w:numPr>
+          <w:ilvl w:val="1"/>
+          <w:numId w:val="1"/>
+        </w:numPr>
+      </w:pPr>
+      <w:r>
+        <w:t xml:space="preserve"> </w:t>
+      </w:r>
+    </w:p>
+    <w:p>
+      <w:pPr>
+        <w:pStyle w:val="ListParagraph"/>
+        <w:numPr>
+          <w:ilvl w:val="1"/>
+          <w:numId w:val="1"/>
+        </w:numPr>
+      </w:pPr>
+      <w:proofErr w:type="spellStart"/>
+      <w:r>
+        <w:t>ffff</w:t>
+      </w:r>
+      <w:proofErr w:type="spellEnd"/>
+    </w:p>
+    <w:p>
+      <w:pPr>
+        <w:pStyle w:val="ListParagraph"/>
+        <w:numPr>
+          <w:ilvl w:val="1"/>
+          <w:numId w:val="1"/>
+        </w:numPr>
+      </w:pPr>
+      <w:proofErr w:type="spellStart"/>
+      <w:r>
+        <w:t>ddd</w:t>
+      </w:r>
+      <w:proofErr w:type="spellEnd"/>
+      <w:r>
+        <w:t xml:space="preserve"> </w:t>
+      </w:r>
+    </w:p>
+    <w:p>
+      <w:pPr>
+        <w:pStyle w:val="ListParagraph"/>
+        <w:numPr>
+          <w:ilvl w:val="1"/>
+          <w:numId w:val="1"/>
+        </w:numPr>
+      </w:pPr>
+      <w:r>
+        <w:t>ccc</w:t>
+      </w:r>
+    </w:p>
+    <w:p>
+      <w:pPr>
+        <w:pStyle w:val="ListParagraph"/>
+        <w:numPr>
+          <w:ilvl w:val="0"/>
+          <w:numId w:val="1"/>
+        </w:numPr>
+      </w:pPr>
+      <w:r>
+        <w:t>Blue print</w:t>
+      </w:r>
+    </w:p>
+    <w:p>
+      <w:pPr>
+        <w:pStyle w:val="ListParagraph"/>
+        <w:numPr>
+          <w:ilvl w:val="1"/>
+          <w:numId w:val="1"/>
+        </w:numPr>
+      </w:pPr>
+      <w:r>
+        <w:t xml:space="preserve"> Source file structure</w:t>
+      </w:r>
+    </w:p>
+    <w:p>
+      <w:pPr>
+        <w:pStyle w:val="ListParagraph"/>
+        <w:numPr>
+          <w:ilvl w:val="2"/>
+          <w:numId w:val="1"/>
+        </w:numPr>
+      </w:pPr>
+      <w:r>
+        <w:t xml:space="preserve">/blueprint/ </w:t>
+      </w:r>
+      <w:proofErr w:type="spellStart"/>
+      <w:r>
+        <w:t>css</w:t>
+      </w:r>
+      <w:proofErr w:type="spellEnd"/>
+      <w:r>
+        <w:t xml:space="preserve"> folder</w:t>
+      </w:r>
+    </w:p>
+    <w:p>
+      <w:pPr>
+        <w:pStyle w:val="ListParagraph"/>
+        <w:numPr>
+          <w:ilvl w:val="2"/>
+          <w:numId w:val="1"/>
+        </w:numPr>
+      </w:pPr>
+      <w:r>
+        <w:t xml:space="preserve">Main </w:t>
+      </w:r>
+      <w:proofErr w:type="spellStart"/>
+      <w:r>
+        <w:t>css</w:t>
+      </w:r>
+      <w:proofErr w:type="spellEnd"/>
+      <w:r>
+        <w:t xml:space="preserve"> files /blueprint/</w:t>
+      </w:r>
+    </w:p>
+    <w:p>
+      <w:pPr>
+        <w:pStyle w:val="ListParagraph"/>
+        <w:ind w:left="1800"/>
+      </w:pPr>
+      <w:r>
+        <w:t xml:space="preserve">Screen.css, ie.css, print.css, </w:t>
+      </w:r>
+    </w:p>
+    <w:p>
+      <w:pPr>
+        <w:pStyle w:val="ListParagraph"/>
+        <w:ind w:left="1800"/>
+      </w:pPr>
+      <w:r>
+        <w:t>/blueprint/plugin and /blueprint/</w:t>
+      </w:r>
+      <w:proofErr w:type="spellStart"/>
+      <w:r>
+        <w:t>src</w:t>
+      </w:r>
+      <w:proofErr w:type="spellEnd"/>
+      <w:r>
+        <w:t xml:space="preserve">/ will be used by main </w:t>
+      </w:r>
+      <w:proofErr w:type="spellStart"/>
+      <w:r>
+        <w:t>css</w:t>
+      </w:r>
+      <w:proofErr w:type="spellEnd"/>
+      <w:r>
+        <w:t xml:space="preserve"> files</w:t>
+      </w:r>
+    </w:p>
+    <w:p>
+      <w:pPr>
+        <w:pStyle w:val="ListParagraph"/>
+        <w:ind w:left="1800"/>
+      </w:pPr>
+    </w:p>
+    <w:p>
+      <w:pPr>
+        <w:pStyle w:val="ListParagraph"/>
+        <w:numPr>
+          <w:ilvl w:val="2"/>
+          <w:numId w:val="1"/>
+        </w:numPr>
+      </w:pPr>
+      <w:proofErr w:type="spellStart"/>
+      <w:r>
+        <w:t>ddd</w:t>
+      </w:r>
+      <w:proofErr w:type="spellEnd"/>
+      <w:r>
+        <w:t xml:space="preserve"> </w:t>
+      </w:r>
+    </w:p>
+    <w:p>
+      <w:pPr>
+        <w:pStyle w:val="ListParagraph"/>
+        <w:numPr>
+          <w:ilvl w:val="1"/>
+          <w:numId w:val="1"/>
+        </w:numPr>
+      </w:pPr>
+    </w:p>
+    <w:p>
+      <w:pPr>
+        <w:pStyle w:val="ListParagraph"/>
+      </w:pPr>
+    </w:p>
+    <w:p>
+      <w:pPr>
+        <w:pStyle w:val="ListParagraph"/>
+        <w:numPr>
+          <w:ilvl w:val="0"/>
+          <w:numId w:val="1"/>
+        </w:numPr>
+      </w:pPr>
+      <w:r>
+        <w:t>Useful links</w:t>
+      </w:r>
+    </w:p>
+    <w:p>
+      <w:pPr>
+        <w:pStyle w:val="ListParagraph"/>
+        <w:numPr>
+          <w:ilvl w:val="1"/>
+          <w:numId w:val="1"/>
+        </w:numPr>
+      </w:pPr>
+      <w:r>
+        <w:t>Drupal 7 examples :</w:t>
+      </w:r>
+    </w:p>
+    <w:p>
+      <w:pPr>
+        <w:pStyle w:val="ListParagraph"/>
+        <w:ind w:left="1080"/>
+      </w:pPr>
+      <w:r>
+        <w:t>http://api.drupal.org/api/examples/7</w:t>
+      </w:r>
       <w:bookmarkStart w:id="0" w:name="_GoBack"/>
       <w:bookmarkEnd w:id="0"/>
     </w:p>
@@ -1009,72 +1252,11 @@
           <w:numId w:val="1"/>
         </w:numPr>
       </w:pPr>
-      <w:r>
-        <w:t xml:space="preserve">Add </w:t>
-      </w:r>
-      <w:proofErr w:type="spellStart"/>
-      <w:r>
-        <w:t>javascripts</w:t>
-      </w:r>
-      <w:proofErr w:type="spellEnd"/>
-      <w:r>
-        <w:t xml:space="preserve"> through behaviours</w:t>
-      </w:r>
-    </w:p>
-    <w:p>
-      <w:pPr>
-        <w:pStyle w:val="ListParagraph"/>
-        <w:numPr>
-          <w:ilvl w:val="1"/>
-          <w:numId w:val="1"/>
-        </w:numPr>
-      </w:pPr>
-      <w:r>
-        <w:t xml:space="preserve"> </w:t>
-      </w:r>
-    </w:p>
-    <w:p>
-      <w:pPr>
-        <w:pStyle w:val="ListParagraph"/>
-        <w:numPr>
-          <w:ilvl w:val="1"/>
-          <w:numId w:val="1"/>
-        </w:numPr>
-      </w:pPr>
-      <w:proofErr w:type="spellStart"/>
-      <w:r>
-        <w:t>ffff</w:t>
-      </w:r>
-      <w:proofErr w:type="spellEnd"/>
-    </w:p>
-    <w:p>
-      <w:pPr>
-        <w:pStyle w:val="ListParagraph"/>
-        <w:numPr>
-          <w:ilvl w:val="1"/>
-          <w:numId w:val="1"/>
-        </w:numPr>
-      </w:pPr>
       <w:proofErr w:type="spellStart"/>
       <w:r>
         <w:t>ddd</w:t>
       </w:r>
       <w:proofErr w:type="spellEnd"/>
-      <w:r>
-        <w:t xml:space="preserve"> </w:t>
-      </w:r>
-    </w:p>
-    <w:p>
-      <w:pPr>
-        <w:pStyle w:val="ListParagraph"/>
-        <w:numPr>
-          <w:ilvl w:val="1"/>
-          <w:numId w:val="1"/>
-        </w:numPr>
-      </w:pPr>
-      <w:r>
-        <w:t>ccc</w:t>
-      </w:r>
     </w:p>
     <w:p>
       <w:pPr>
@@ -1084,146 +1266,6 @@
           <w:numId w:val="1"/>
         </w:numPr>
       </w:pPr>
-      <w:r>
-        <w:t>Blue print</w:t>
-      </w:r>
-    </w:p>
-    <w:p>
-      <w:pPr>
-        <w:pStyle w:val="ListParagraph"/>
-        <w:numPr>
-          <w:ilvl w:val="1"/>
-          <w:numId w:val="1"/>
-        </w:numPr>
-      </w:pPr>
-      <w:r>
-        <w:t xml:space="preserve"> Source file structure</w:t>
-      </w:r>
-    </w:p>
-    <w:p>
-      <w:pPr>
-        <w:pStyle w:val="ListParagraph"/>
-        <w:numPr>
-          <w:ilvl w:val="2"/>
-          <w:numId w:val="1"/>
-        </w:numPr>
-      </w:pPr>
-      <w:r>
-        <w:t xml:space="preserve">/blueprint/ </w:t>
-      </w:r>
-      <w:proofErr w:type="spellStart"/>
-      <w:r>
-        <w:t>css</w:t>
-      </w:r>
-      <w:proofErr w:type="spellEnd"/>
-      <w:r>
-        <w:t xml:space="preserve"> folder</w:t>
-      </w:r>
-    </w:p>
-    <w:p>
-      <w:pPr>
-        <w:pStyle w:val="ListParagraph"/>
-        <w:numPr>
-          <w:ilvl w:val="2"/>
-          <w:numId w:val="1"/>
-        </w:numPr>
-      </w:pPr>
-      <w:r>
-        <w:t xml:space="preserve">Main </w:t>
-      </w:r>
-      <w:proofErr w:type="spellStart"/>
-      <w:r>
-        <w:t>css</w:t>
-      </w:r>
-      <w:proofErr w:type="spellEnd"/>
-      <w:r>
-        <w:t xml:space="preserve"> files /blueprint/</w:t>
-      </w:r>
-    </w:p>
-    <w:p>
-      <w:pPr>
-        <w:pStyle w:val="ListParagraph"/>
-        <w:ind w:left="1800"/>
-      </w:pPr>
-      <w:r>
-        <w:t xml:space="preserve">Screen.css, ie.css, print.css, </w:t>
-      </w:r>
-    </w:p>
-    <w:p>
-      <w:pPr>
-        <w:pStyle w:val="ListParagraph"/>
-        <w:ind w:left="1800"/>
-      </w:pPr>
-      <w:r>
-        <w:t>/blueprint/plugin and /blueprint/</w:t>
-      </w:r>
-      <w:proofErr w:type="spellStart"/>
-      <w:r>
-        <w:t>src</w:t>
-      </w:r>
-      <w:proofErr w:type="spellEnd"/>
-      <w:r>
-        <w:t xml:space="preserve">/ will be used by main </w:t>
-      </w:r>
-      <w:proofErr w:type="spellStart"/>
-      <w:r>
-        <w:t>css</w:t>
-      </w:r>
-      <w:proofErr w:type="spellEnd"/>
-      <w:r>
-        <w:t xml:space="preserve"> files</w:t>
-      </w:r>
-    </w:p>
-    <w:p>
-      <w:pPr>
-        <w:pStyle w:val="ListParagraph"/>
-        <w:ind w:left="1800"/>
-      </w:pPr>
-    </w:p>
-    <w:p>
-      <w:pPr>
-        <w:pStyle w:val="ListParagraph"/>
-        <w:numPr>
-          <w:ilvl w:val="2"/>
-          <w:numId w:val="1"/>
-        </w:numPr>
-      </w:pPr>
-      <w:proofErr w:type="spellStart"/>
-      <w:r>
-        <w:t>ddd</w:t>
-      </w:r>
-      <w:proofErr w:type="spellEnd"/>
-      <w:r>
-        <w:t xml:space="preserve"> </w:t>
-      </w:r>
-    </w:p>
-    <w:p>
-      <w:pPr>
-        <w:pStyle w:val="ListParagraph"/>
-        <w:numPr>
-          <w:ilvl w:val="1"/>
-          <w:numId w:val="1"/>
-        </w:numPr>
-      </w:pPr>
-    </w:p>
-    <w:p>
-      <w:pPr>
-        <w:pStyle w:val="ListParagraph"/>
-      </w:pPr>
-    </w:p>
-    <w:p>
-      <w:pPr>
-        <w:pStyle w:val="ListParagraph"/>
-        <w:numPr>
-          <w:ilvl w:val="0"/>
-          <w:numId w:val="1"/>
-        </w:numPr>
-      </w:pPr>
-      <w:proofErr w:type="spellStart"/>
-      <w:r>
-        <w:t>ddd</w:t>
-      </w:r>
-      <w:proofErr w:type="spellEnd"/>
     </w:p>
     <w:sectPr>
       <w:pgSz w:w="11906" w:h="16838"/>

</xml_diff>